<commit_message>
update output file path names
</commit_message>
<xml_diff>
--- a/Documentation/project_plan.docx
+++ b/Documentation/project_plan.docx
@@ -119,7 +119,7 @@
           <w:color w:val="000000"/>
           <w:kern w:val="0"/>
         </w:rPr>
-        <w:pict w14:anchorId="3792ED82">
+        <w:pict w14:anchorId="2DD37651">
           <v:rect id="_x0000_i1029" alt="" style="width:468pt;height:.05pt;mso-width-percent:0;mso-height-percent:0;mso-width-percent:0;mso-height-percent:0" o:hralign="center" o:hrstd="t" o:hr="t" fillcolor="#a0a0a0" stroked="f"/>
         </w:pict>
       </w:r>
@@ -480,7 +480,7 @@
           <w:color w:val="000000"/>
           <w:kern w:val="0"/>
         </w:rPr>
-        <w:pict w14:anchorId="55FB09A8">
+        <w:pict w14:anchorId="19FFCE04">
           <v:rect id="_x0000_i1028" alt="" style="width:468pt;height:.05pt;mso-width-percent:0;mso-height-percent:0;mso-width-percent:0;mso-height-percent:0" o:hralign="center" o:hrstd="t" o:hr="t" fillcolor="#a0a0a0" stroked="f"/>
         </w:pict>
       </w:r>
@@ -822,7 +822,7 @@
           <w:color w:val="000000"/>
           <w:kern w:val="0"/>
         </w:rPr>
-        <w:pict w14:anchorId="02444808">
+        <w:pict w14:anchorId="5A28EF61">
           <v:rect id="_x0000_i1027" alt="" style="width:468pt;height:.05pt;mso-width-percent:0;mso-height-percent:0;mso-width-percent:0;mso-height-percent:0" o:hralign="center" o:hrstd="t" o:hr="t" fillcolor="#a0a0a0" stroked="f"/>
         </w:pict>
       </w:r>
@@ -1148,7 +1148,7 @@
           <w:color w:val="000000"/>
           <w:kern w:val="0"/>
         </w:rPr>
-        <w:pict w14:anchorId="058AC389">
+        <w:pict w14:anchorId="73E6A85E">
           <v:rect id="_x0000_i1026" alt="" style="width:468pt;height:.05pt;mso-width-percent:0;mso-height-percent:0;mso-width-percent:0;mso-height-percent:0" o:hralign="center" o:hrstd="t" o:hr="t" fillcolor="#a0a0a0" stroked="f"/>
         </w:pict>
       </w:r>
@@ -1419,7 +1419,7 @@
           <w:color w:val="000000"/>
           <w:kern w:val="0"/>
         </w:rPr>
-        <w:pict w14:anchorId="220829CE">
+        <w:pict w14:anchorId="5A535EF0">
           <v:rect id="_x0000_i1025" alt="" style="width:468pt;height:.05pt;mso-width-percent:0;mso-height-percent:0;mso-width-percent:0;mso-height-percent:0" o:hralign="center" o:hrstd="t" o:hr="t" fillcolor="#a0a0a0" stroked="f"/>
         </w:pict>
       </w:r>

</xml_diff>